<commit_message>
Credits e correzione errori grammaticali
</commit_message>
<xml_diff>
--- a/Reti semplici (per davvero).docx
+++ b/Reti semplici (per davvero).docx
@@ -1,6 +1,6 @@
 
 <file path=word/document.xml><?xml version="1.0" encoding="utf-8"?>
-<w:document xmlns:wpc="http://schemas.microsoft.com/office/word/2010/wordprocessingCanvas" xmlns:cx="http://schemas.microsoft.com/office/drawing/2014/chartex" xmlns:cx1="http://schemas.microsoft.com/office/drawing/2015/9/8/chartex" xmlns:cx2="http://schemas.microsoft.com/office/drawing/2015/10/21/chartex" xmlns:cx3="http://schemas.microsoft.com/office/drawing/2016/5/9/chartex" xmlns:cx4="http://schemas.microsoft.com/office/drawing/2016/5/10/chartex" xmlns:cx5="http://schemas.microsoft.com/office/drawing/2016/5/11/chartex" xmlns:cx6="http://schemas.microsoft.com/office/drawing/2016/5/12/chartex" xmlns:cx7="http://schemas.microsoft.com/office/drawing/2016/5/13/chartex" xmlns:cx8="http://schemas.microsoft.com/office/drawing/2016/5/14/chartex" xmlns:mc="http://schemas.openxmlformats.org/markup-compatibility/2006" xmlns:aink="http://schemas.microsoft.com/office/drawing/2016/ink" xmlns:am3d="http://schemas.microsoft.com/office/drawing/2017/model3d" xmlns:o="urn:schemas-microsoft-com:office:office" xmlns:r="http://schemas.openxmlformats.org/officeDocument/2006/relationships" xmlns:m="http://schemas.openxmlformats.org/officeDocument/2006/math" xmlns:v="urn:schemas-microsoft-com:vml" xmlns:wp14="http://schemas.microsoft.com/office/word/2010/wordprocessingDrawing" xmlns:wp="http://schemas.openxmlformats.org/drawingml/2006/wordprocessingDrawing" xmlns:w10="urn:schemas-microsoft-com:office:word" xmlns:w="http://schemas.openxmlformats.org/wordprocessingml/2006/main" xmlns:w14="http://schemas.microsoft.com/office/word/2010/wordml" xmlns:w15="http://schemas.microsoft.com/office/word/2012/wordml" xmlns:w16cex="http://schemas.microsoft.com/office/word/2018/wordml/cex" xmlns:w16cid="http://schemas.microsoft.com/office/word/2016/wordml/cid" xmlns:w16="http://schemas.microsoft.com/office/word/2018/wordml" xmlns:w16sdtdh="http://schemas.microsoft.com/office/word/2020/wordml/sdtdatahash" xmlns:w16se="http://schemas.microsoft.com/office/word/2015/wordml/symex" xmlns:wpg="http://schemas.microsoft.com/office/word/2010/wordprocessingGroup" xmlns:wpi="http://schemas.microsoft.com/office/word/2010/wordprocessingInk" xmlns:wne="http://schemas.microsoft.com/office/word/2006/wordml" xmlns:wps="http://schemas.microsoft.com/office/word/2010/wordprocessingShape" mc:Ignorable="w14 w15 w16se w16cid w16 w16cex w16sdtdh wp14">
+<w:document xmlns:wpc="http://schemas.microsoft.com/office/word/2010/wordprocessingCanvas" xmlns:cx="http://schemas.microsoft.com/office/drawing/2014/chartex" xmlns:cx1="http://schemas.microsoft.com/office/drawing/2015/9/8/chartex" xmlns:cx2="http://schemas.microsoft.com/office/drawing/2015/10/21/chartex" xmlns:cx3="http://schemas.microsoft.com/office/drawing/2016/5/9/chartex" xmlns:cx4="http://schemas.microsoft.com/office/drawing/2016/5/10/chartex" xmlns:cx5="http://schemas.microsoft.com/office/drawing/2016/5/11/chartex" xmlns:cx6="http://schemas.microsoft.com/office/drawing/2016/5/12/chartex" xmlns:cx7="http://schemas.microsoft.com/office/drawing/2016/5/13/chartex" xmlns:cx8="http://schemas.microsoft.com/office/drawing/2016/5/14/chartex" xmlns:mc="http://schemas.openxmlformats.org/markup-compatibility/2006" xmlns:aink="http://schemas.microsoft.com/office/drawing/2016/ink" xmlns:am3d="http://schemas.microsoft.com/office/drawing/2017/model3d" xmlns:o="urn:schemas-microsoft-com:office:office" xmlns:oel="http://schemas.microsoft.com/office/2019/extlst" xmlns:r="http://schemas.openxmlformats.org/officeDocument/2006/relationships" xmlns:m="http://schemas.openxmlformats.org/officeDocument/2006/math" xmlns:v="urn:schemas-microsoft-com:vml" xmlns:wp14="http://schemas.microsoft.com/office/word/2010/wordprocessingDrawing" xmlns:wp="http://schemas.openxmlformats.org/drawingml/2006/wordprocessingDrawing" xmlns:w10="urn:schemas-microsoft-com:office:word" xmlns:w="http://schemas.openxmlformats.org/wordprocessingml/2006/main" xmlns:w14="http://schemas.microsoft.com/office/word/2010/wordml" xmlns:w15="http://schemas.microsoft.com/office/word/2012/wordml" xmlns:w16cex="http://schemas.microsoft.com/office/word/2018/wordml/cex" xmlns:w16cid="http://schemas.microsoft.com/office/word/2016/wordml/cid" xmlns:w16="http://schemas.microsoft.com/office/word/2018/wordml" xmlns:w16sdtdh="http://schemas.microsoft.com/office/word/2020/wordml/sdtdatahash" xmlns:w16se="http://schemas.microsoft.com/office/word/2015/wordml/symex" xmlns:wpg="http://schemas.microsoft.com/office/word/2010/wordprocessingGroup" xmlns:wpi="http://schemas.microsoft.com/office/word/2010/wordprocessingInk" xmlns:wne="http://schemas.microsoft.com/office/word/2006/wordml" xmlns:wps="http://schemas.microsoft.com/office/word/2010/wordprocessingShape" mc:Ignorable="w14 w15 w16se w16cid w16 w16cex w16sdtdh wp14">
   <w:body>
     <w:p>
       <w:pPr>
@@ -355,7 +355,13 @@
         <w:t xml:space="preserve">, </w:t>
       </w:r>
       <w:r>
-        <w:t>Personal Area Network, per interconnetere dispositivi in una piccola area circa raggio di una persona, tipo Bluetooth</w:t>
+        <w:t xml:space="preserve">Personal Area Network, per </w:t>
+      </w:r>
+      <w:r>
+        <w:t>interconnettere</w:t>
+      </w:r>
+      <w:r>
+        <w:t xml:space="preserve"> dispositivi in una piccola area circa raggio di una persona, tipo Bluetooth</w:t>
       </w:r>
       <w:r>
         <w:t>) o in base alle topologie (</w:t>
@@ -538,7 +544,13 @@
       </w:r>
       <w:r>
         <w:lastRenderedPageBreak/>
-        <w:t xml:space="preserve">che trasporta e il fatto che è molto piccola e pesa meno; è anche difficile da intercettare (to tap). Se confrontiamo altri tipi di luce, vediamo il vantaggio della fibra, rispetto per esempio a LED (economici, durano di più e piccoli, ma con poco data rate e a distanza corta) e laser (distanza lunga e alto data ratem ma costosi e a vita corta). </w:t>
+        <w:t xml:space="preserve">che trasporta e il fatto che è molto piccola e pesa meno; è anche difficile da intercettare (to tap). Se confrontiamo altri tipi di luce, vediamo il vantaggio della fibra, rispetto per esempio a LED (economici, durano di più e piccoli, ma con poco data rate e a distanza corta) e laser (distanza lunga e alto data </w:t>
+      </w:r>
+      <w:r>
+        <w:t>rate</w:t>
+      </w:r>
+      <w:r>
+        <w:t xml:space="preserve"> ma costosi e a vita corta). </w:t>
       </w:r>
     </w:p>
     <w:p>
@@ -883,9 +895,6 @@
     </w:p>
     <w:p>
       <w:r>
-        <w:rPr>
-          <w:lang w:val="en-US"/>
-        </w:rPr>
         <w:t xml:space="preserve">Parliamo ora dei </w:t>
       </w:r>
       <w:r>
@@ -893,23 +902,16 @@
           <w:i/>
           <w:iCs/>
           <w:u w:val="single"/>
-          <w:lang w:val="en-US"/>
         </w:rPr>
         <w:t>satelliti</w:t>
       </w:r>
       <w:r>
-        <w:rPr>
-          <w:lang w:val="en-US"/>
-        </w:rPr>
         <w:t xml:space="preserve">, in particolare si distinguono in tre tipi, che sono LEO/GEO/MEO (Low, </w:t>
       </w:r>
       <w:r>
         <w:t>0-5000 Km d’altezza</w:t>
       </w:r>
       <w:r>
-        <w:rPr>
-          <w:lang w:val="en-US"/>
-        </w:rPr>
         <w:t>/Medium, 5000/15000 Km d’altezza/Geostationary Earth Orbit, a 35000 Km d’altezza).</w:t>
       </w:r>
       <w:r>
@@ -1031,7 +1033,13 @@
         <w:t xml:space="preserve">, </w:t>
       </w:r>
       <w:r>
-        <w:t xml:space="preserve">situata tra le due vasce di Van Allen. Essa era tipica anche dei primi satelliti creati, </w:t>
+        <w:t xml:space="preserve">situata tra le due </w:t>
+      </w:r>
+      <w:r>
+        <w:t>vasche</w:t>
+      </w:r>
+      <w:r>
+        <w:t xml:space="preserve"> di Van Allen. Essa era tipica anche dei primi satelliti creati, </w:t>
       </w:r>
       <w:r>
         <w:t>ad esempio lo Sputnik</w:t>
@@ -1169,7 +1177,14 @@
           <w:i/>
           <w:iCs/>
         </w:rPr>
-        <w:t>graveyard orbit</w:t>
+        <w:t xml:space="preserve">graveyard </w:t>
+      </w:r>
+      <w:r>
+        <w:rPr>
+          <w:i/>
+          <w:iCs/>
+        </w:rPr>
+        <w:t>orbita</w:t>
       </w:r>
       <w:r>
         <w:t xml:space="preserve">), dove lo stesso sarà spinto senza fare troppi danni in quanto è un’orbita che come suggerisce il nome non viene molto utilizzata. </w:t>
@@ -1319,7 +1334,10 @@
         <w:t>simbolo</w:t>
       </w:r>
       <w:r>
-        <w:t xml:space="preserve"> si intende uno strato di energia o forma dello spazio usato come mezzo di trasmission</w:t>
+        <w:t xml:space="preserve"> si intende uno strato di energia o forma dello spazio usato come mezzo di </w:t>
+      </w:r>
+      <w:r>
+        <w:t>trasmissione</w:t>
       </w:r>
       <w:r>
         <w:t>.</w:t>
@@ -1449,7 +1467,13 @@
         <w:t xml:space="preserve">Essendo una somma infinita di seni e coseni, riesce facilmente a localizzare il set di cicli di velocità, ampiezze e fasi per ricombinare le onde tra di loro in ogni periodo di tempo considerato (quindi sia per uso di sampling/campionamento sia per costruire delle forme d’onda). </w:t>
       </w:r>
       <w:r>
-        <w:t xml:space="preserve"> Le onde gradualmente, grazie a Fourier, sono potenzialmente approssimate in maniera tale che con queste si possa studiare l’ordine usabile delle frequenze possibili che, nel corso del tempo, ha cercato di accogliere sempre più frequenze. Esempio pratico: Shazam, l’app di Apple per trovare il titolo di una canzone. Le frequenze si sporcano per possibili inteferenze esterne; viene quindi usato la fourierizzazione per poter capire il brano dalle frequenze più importanti della registrazione e partendo da un sottoinsieme di queste calcolato confrontando il database di tutte le frequenze. </w:t>
+        <w:t xml:space="preserve"> Le onde gradualmente, grazie a Fourier, sono potenzialmente approssimate in maniera tale che con queste si possa studiare l’ordine usabile delle frequenze possibili che, nel corso del tempo, ha cercato di accogliere sempre più frequenze. Esempio pratico: Shazam, l’app di Apple per trovare il titolo di una canzone. Le frequenze si sporcano per possibili </w:t>
+      </w:r>
+      <w:r>
+        <w:t>interferenze</w:t>
+      </w:r>
+      <w:r>
+        <w:t xml:space="preserve"> esterne; viene quindi usato la fourierizzazione per poter capire il brano dalle frequenze più importanti della registrazione e partendo da un sottoinsieme di queste calcolato confrontando il database di tutte le frequenze. </w:t>
       </w:r>
     </w:p>
     <w:p>
@@ -1695,7 +1719,13 @@
         <w:t>punto a punto</w:t>
       </w:r>
       <w:r>
-        <w:t xml:space="preserve">, tra un dispositivo ed un altro. Il centralino, infrasttruttura di secondo livello quindi passaggio successivo al precedente, era quello che permetteva di selezionare e cambiare la linea di utilizzo. </w:t>
+        <w:t xml:space="preserve">, tra un dispositivo ed un altro. Il centralino, </w:t>
+      </w:r>
+      <w:r>
+        <w:t>infrastruttura</w:t>
+      </w:r>
+      <w:r>
+        <w:t xml:space="preserve"> di secondo livello quindi passaggio successivo al precedente, era quello che permetteva di selezionare e cambiare la linea di utilizzo. </w:t>
       </w:r>
       <w:r>
         <w:t>In generale, lo schema di rete ha una serie d</w:t>
@@ -2213,7 +2243,13 @@
         <w:t xml:space="preserve"> limite fisico</w:t>
       </w:r>
       <w:r>
-        <w:t xml:space="preserve"> da superrare </w:t>
+        <w:t xml:space="preserve"> da </w:t>
+      </w:r>
+      <w:r>
+        <w:t>superare</w:t>
+      </w:r>
+      <w:r>
+        <w:t xml:space="preserve"> </w:t>
       </w:r>
       <w:r>
         <w:t>nella creazione</w:t>
@@ -2525,10 +2561,10 @@
         <w:t xml:space="preserve"> o anche aumentando le frequenze usandone il doppio (ADSL2+)</w:t>
       </w:r>
       <w:r>
-        <w:t>. Esistono delle varianti all digital, non sfruttando la banda voce ma solo la banda dati, guadagnando una certa percentuale in upload.</w:t>
-      </w:r>
-      <w:r>
-        <w:t>Nel</w:t>
+        <w:t xml:space="preserve">. Esistono delle varianti all digital, non sfruttando la banda voce ma solo la banda dati, guadagnando una certa percentuale in </w:t>
+      </w:r>
+      <w:r>
+        <w:t>upload. Nel</w:t>
       </w:r>
       <w:r>
         <w:t xml:space="preserve"> corso del tempo</w:t>
@@ -2612,7 +2648,13 @@
         </w:tabs>
       </w:pPr>
       <w:r>
-        <w:t>Per garantire corretta separazione tra canali dati e canali voce o evitare inteferenze si usa la tecnica del multiplexing, in particolare</w:t>
+        <w:t xml:space="preserve">Per garantire corretta separazione tra canali dati e canali voce o evitare </w:t>
+      </w:r>
+      <w:r>
+        <w:t>interferenze</w:t>
+      </w:r>
+      <w:r>
+        <w:t xml:space="preserve"> si usa la tecnica del multiplexing, in particolare</w:t>
       </w:r>
       <w:r>
         <w:t xml:space="preserve"> </w:t>
@@ -3678,7 +3720,13 @@
         <w:t xml:space="preserve">trasmette </w:t>
       </w:r>
       <w:r>
-        <w:t>IMSI e Ki in broadcast, da cui l’operatiore è in grado di generare un numero casuale, rimandato al mittente e firmato con Ki; l’operatore userà questo passaggio come conferma di avvenuta autenticazione</w:t>
+        <w:t>IMSI e Ki in broadcast, da cui l’</w:t>
+      </w:r>
+      <w:r>
+        <w:t>operatore</w:t>
+      </w:r>
+      <w:r>
+        <w:t xml:space="preserve"> è in grado di generare un numero casuale, rimandato al mittente e firmato con Ki; l’operatore userà questo passaggio come conferma di avvenuta autenticazione</w:t>
       </w:r>
       <w:r>
         <w:t>.</w:t>
@@ -4357,7 +4405,13 @@
         <w:t>/</w:t>
       </w:r>
       <w:r>
-        <w:t>LTE inteferisce con la banda del digitale terrestre</w:t>
+        <w:t xml:space="preserve">LTE </w:t>
+      </w:r>
+      <w:r>
+        <w:t>interferisce</w:t>
+      </w:r>
+      <w:r>
+        <w:t xml:space="preserve"> con la banda del digitale terrestre</w:t>
       </w:r>
       <w:r>
         <w:t xml:space="preserve">, parte di frequenze che prima non veniva utilizzata. </w:t>
@@ -10468,7 +10522,13 @@
       </w:r>
       <w:bookmarkEnd w:id="0"/>
       <w:r>
-        <w:t>. Ad esempio, avendo circa 8 stazioni attive, conviene comincare a cercare a profondità 3.</w:t>
+        <w:t>. Ad esempio, avendo circa 8 stazioni attive, conviene cominc</w:t>
+      </w:r>
+      <w:r>
+        <w:t>ia</w:t>
+      </w:r>
+      <w:r>
+        <w:t>re a cercare a profondità 3.</w:t>
       </w:r>
       <w:r>
         <w:t xml:space="preserve"> In particolare, quindi, se un nodo superiore ha collisione, si procede verso le foglie cercando di far trasmettere i figli, preservando almeno una quantità di possibile data rate. </w:t>
@@ -11859,7 +11919,10 @@
         <w:t xml:space="preserve"> forma di grafo, una mappa di connettività della rete. </w:t>
       </w:r>
       <w:r>
-        <w:t>Fondamente qui ciascun router scopre vicini e relativi indirizzi di rete, ne misura la distanza, costruisce poi un pacchetto con tutte le informazioni che viene inviato</w:t>
+        <w:t>Qui</w:t>
+      </w:r>
+      <w:r>
+        <w:t xml:space="preserve"> ciascun router scopre vicini e relativi indirizzi di rete, ne misura la distanza, costruisce poi un pacchetto con tutte le informazioni che viene inviato</w:t>
       </w:r>
       <w:r>
         <w:t xml:space="preserve"> </w:t>
@@ -15024,7 +15087,7 @@
 </file>
 
 <file path=word/endnotes.xml><?xml version="1.0" encoding="utf-8"?>
-<w:endnotes xmlns:wpc="http://schemas.microsoft.com/office/word/2010/wordprocessingCanvas" xmlns:cx="http://schemas.microsoft.com/office/drawing/2014/chartex" xmlns:cx1="http://schemas.microsoft.com/office/drawing/2015/9/8/chartex" xmlns:cx2="http://schemas.microsoft.com/office/drawing/2015/10/21/chartex" xmlns:cx3="http://schemas.microsoft.com/office/drawing/2016/5/9/chartex" xmlns:cx4="http://schemas.microsoft.com/office/drawing/2016/5/10/chartex" xmlns:cx5="http://schemas.microsoft.com/office/drawing/2016/5/11/chartex" xmlns:cx6="http://schemas.microsoft.com/office/drawing/2016/5/12/chartex" xmlns:cx7="http://schemas.microsoft.com/office/drawing/2016/5/13/chartex" xmlns:cx8="http://schemas.microsoft.com/office/drawing/2016/5/14/chartex" xmlns:mc="http://schemas.openxmlformats.org/markup-compatibility/2006" xmlns:aink="http://schemas.microsoft.com/office/drawing/2016/ink" xmlns:am3d="http://schemas.microsoft.com/office/drawing/2017/model3d" xmlns:o="urn:schemas-microsoft-com:office:office" xmlns:r="http://schemas.openxmlformats.org/officeDocument/2006/relationships" xmlns:m="http://schemas.openxmlformats.org/officeDocument/2006/math" xmlns:v="urn:schemas-microsoft-com:vml" xmlns:wp14="http://schemas.microsoft.com/office/word/2010/wordprocessingDrawing" xmlns:wp="http://schemas.openxmlformats.org/drawingml/2006/wordprocessingDrawing" xmlns:w10="urn:schemas-microsoft-com:office:word" xmlns:w="http://schemas.openxmlformats.org/wordprocessingml/2006/main" xmlns:w14="http://schemas.microsoft.com/office/word/2010/wordml" xmlns:w15="http://schemas.microsoft.com/office/word/2012/wordml" xmlns:w16cex="http://schemas.microsoft.com/office/word/2018/wordml/cex" xmlns:w16cid="http://schemas.microsoft.com/office/word/2016/wordml/cid" xmlns:w16="http://schemas.microsoft.com/office/word/2018/wordml" xmlns:w16sdtdh="http://schemas.microsoft.com/office/word/2020/wordml/sdtdatahash" xmlns:w16se="http://schemas.microsoft.com/office/word/2015/wordml/symex" xmlns:wpg="http://schemas.microsoft.com/office/word/2010/wordprocessingGroup" xmlns:wpi="http://schemas.microsoft.com/office/word/2010/wordprocessingInk" xmlns:wne="http://schemas.microsoft.com/office/word/2006/wordml" xmlns:wps="http://schemas.microsoft.com/office/word/2010/wordprocessingShape" mc:Ignorable="w14 w15 w16se w16cid w16 w16cex w16sdtdh wp14">
+<w:endnotes xmlns:wpc="http://schemas.microsoft.com/office/word/2010/wordprocessingCanvas" xmlns:cx="http://schemas.microsoft.com/office/drawing/2014/chartex" xmlns:cx1="http://schemas.microsoft.com/office/drawing/2015/9/8/chartex" xmlns:cx2="http://schemas.microsoft.com/office/drawing/2015/10/21/chartex" xmlns:cx3="http://schemas.microsoft.com/office/drawing/2016/5/9/chartex" xmlns:cx4="http://schemas.microsoft.com/office/drawing/2016/5/10/chartex" xmlns:cx5="http://schemas.microsoft.com/office/drawing/2016/5/11/chartex" xmlns:cx6="http://schemas.microsoft.com/office/drawing/2016/5/12/chartex" xmlns:cx7="http://schemas.microsoft.com/office/drawing/2016/5/13/chartex" xmlns:cx8="http://schemas.microsoft.com/office/drawing/2016/5/14/chartex" xmlns:mc="http://schemas.openxmlformats.org/markup-compatibility/2006" xmlns:aink="http://schemas.microsoft.com/office/drawing/2016/ink" xmlns:am3d="http://schemas.microsoft.com/office/drawing/2017/model3d" xmlns:o="urn:schemas-microsoft-com:office:office" xmlns:oel="http://schemas.microsoft.com/office/2019/extlst" xmlns:r="http://schemas.openxmlformats.org/officeDocument/2006/relationships" xmlns:m="http://schemas.openxmlformats.org/officeDocument/2006/math" xmlns:v="urn:schemas-microsoft-com:vml" xmlns:wp14="http://schemas.microsoft.com/office/word/2010/wordprocessingDrawing" xmlns:wp="http://schemas.openxmlformats.org/drawingml/2006/wordprocessingDrawing" xmlns:w10="urn:schemas-microsoft-com:office:word" xmlns:w="http://schemas.openxmlformats.org/wordprocessingml/2006/main" xmlns:w14="http://schemas.microsoft.com/office/word/2010/wordml" xmlns:w15="http://schemas.microsoft.com/office/word/2012/wordml" xmlns:w16cex="http://schemas.microsoft.com/office/word/2018/wordml/cex" xmlns:w16cid="http://schemas.microsoft.com/office/word/2016/wordml/cid" xmlns:w16="http://schemas.microsoft.com/office/word/2018/wordml" xmlns:w16sdtdh="http://schemas.microsoft.com/office/word/2020/wordml/sdtdatahash" xmlns:w16se="http://schemas.microsoft.com/office/word/2015/wordml/symex" xmlns:wpg="http://schemas.microsoft.com/office/word/2010/wordprocessingGroup" xmlns:wpi="http://schemas.microsoft.com/office/word/2010/wordprocessingInk" xmlns:wne="http://schemas.microsoft.com/office/word/2006/wordml" xmlns:wps="http://schemas.microsoft.com/office/word/2010/wordprocessingShape" mc:Ignorable="w14 w15 w16se w16cid w16 w16cex w16sdtdh wp14">
   <w:endnote w:type="separator" w:id="-1">
     <w:p>
       <w:pPr>
@@ -15049,7 +15112,7 @@
 </file>
 
 <file path=word/footer1.xml><?xml version="1.0" encoding="utf-8"?>
-<w:ftr xmlns:wpc="http://schemas.microsoft.com/office/word/2010/wordprocessingCanvas" xmlns:cx="http://schemas.microsoft.com/office/drawing/2014/chartex" xmlns:cx1="http://schemas.microsoft.com/office/drawing/2015/9/8/chartex" xmlns:cx2="http://schemas.microsoft.com/office/drawing/2015/10/21/chartex" xmlns:cx3="http://schemas.microsoft.com/office/drawing/2016/5/9/chartex" xmlns:cx4="http://schemas.microsoft.com/office/drawing/2016/5/10/chartex" xmlns:cx5="http://schemas.microsoft.com/office/drawing/2016/5/11/chartex" xmlns:cx6="http://schemas.microsoft.com/office/drawing/2016/5/12/chartex" xmlns:cx7="http://schemas.microsoft.com/office/drawing/2016/5/13/chartex" xmlns:cx8="http://schemas.microsoft.com/office/drawing/2016/5/14/chartex" xmlns:mc="http://schemas.openxmlformats.org/markup-compatibility/2006" xmlns:aink="http://schemas.microsoft.com/office/drawing/2016/ink" xmlns:am3d="http://schemas.microsoft.com/office/drawing/2017/model3d" xmlns:o="urn:schemas-microsoft-com:office:office" xmlns:r="http://schemas.openxmlformats.org/officeDocument/2006/relationships" xmlns:m="http://schemas.openxmlformats.org/officeDocument/2006/math" xmlns:v="urn:schemas-microsoft-com:vml" xmlns:wp14="http://schemas.microsoft.com/office/word/2010/wordprocessingDrawing" xmlns:wp="http://schemas.openxmlformats.org/drawingml/2006/wordprocessingDrawing" xmlns:w10="urn:schemas-microsoft-com:office:word" xmlns:w="http://schemas.openxmlformats.org/wordprocessingml/2006/main" xmlns:w14="http://schemas.microsoft.com/office/word/2010/wordml" xmlns:w15="http://schemas.microsoft.com/office/word/2012/wordml" xmlns:w16cex="http://schemas.microsoft.com/office/word/2018/wordml/cex" xmlns:w16cid="http://schemas.microsoft.com/office/word/2016/wordml/cid" xmlns:w16="http://schemas.microsoft.com/office/word/2018/wordml" xmlns:w16sdtdh="http://schemas.microsoft.com/office/word/2020/wordml/sdtdatahash" xmlns:w16se="http://schemas.microsoft.com/office/word/2015/wordml/symex" xmlns:wpg="http://schemas.microsoft.com/office/word/2010/wordprocessingGroup" xmlns:wpi="http://schemas.microsoft.com/office/word/2010/wordprocessingInk" xmlns:wne="http://schemas.microsoft.com/office/word/2006/wordml" xmlns:wps="http://schemas.microsoft.com/office/word/2010/wordprocessingShape" mc:Ignorable="w14 w15 w16se w16cid w16 w16cex w16sdtdh wp14">
+<w:ftr xmlns:wpc="http://schemas.microsoft.com/office/word/2010/wordprocessingCanvas" xmlns:cx="http://schemas.microsoft.com/office/drawing/2014/chartex" xmlns:cx1="http://schemas.microsoft.com/office/drawing/2015/9/8/chartex" xmlns:cx2="http://schemas.microsoft.com/office/drawing/2015/10/21/chartex" xmlns:cx3="http://schemas.microsoft.com/office/drawing/2016/5/9/chartex" xmlns:cx4="http://schemas.microsoft.com/office/drawing/2016/5/10/chartex" xmlns:cx5="http://schemas.microsoft.com/office/drawing/2016/5/11/chartex" xmlns:cx6="http://schemas.microsoft.com/office/drawing/2016/5/12/chartex" xmlns:cx7="http://schemas.microsoft.com/office/drawing/2016/5/13/chartex" xmlns:cx8="http://schemas.microsoft.com/office/drawing/2016/5/14/chartex" xmlns:mc="http://schemas.openxmlformats.org/markup-compatibility/2006" xmlns:aink="http://schemas.microsoft.com/office/drawing/2016/ink" xmlns:am3d="http://schemas.microsoft.com/office/drawing/2017/model3d" xmlns:o="urn:schemas-microsoft-com:office:office" xmlns:oel="http://schemas.microsoft.com/office/2019/extlst" xmlns:r="http://schemas.openxmlformats.org/officeDocument/2006/relationships" xmlns:m="http://schemas.openxmlformats.org/officeDocument/2006/math" xmlns:v="urn:schemas-microsoft-com:vml" xmlns:wp14="http://schemas.microsoft.com/office/word/2010/wordprocessingDrawing" xmlns:wp="http://schemas.openxmlformats.org/drawingml/2006/wordprocessingDrawing" xmlns:w10="urn:schemas-microsoft-com:office:word" xmlns:w="http://schemas.openxmlformats.org/wordprocessingml/2006/main" xmlns:w14="http://schemas.microsoft.com/office/word/2010/wordml" xmlns:w15="http://schemas.microsoft.com/office/word/2012/wordml" xmlns:w16cex="http://schemas.microsoft.com/office/word/2018/wordml/cex" xmlns:w16cid="http://schemas.microsoft.com/office/word/2016/wordml/cid" xmlns:w16="http://schemas.microsoft.com/office/word/2018/wordml" xmlns:w16sdtdh="http://schemas.microsoft.com/office/word/2020/wordml/sdtdatahash" xmlns:w16se="http://schemas.microsoft.com/office/word/2015/wordml/symex" xmlns:wpg="http://schemas.microsoft.com/office/word/2010/wordprocessingGroup" xmlns:wpi="http://schemas.microsoft.com/office/word/2010/wordprocessingInk" xmlns:wne="http://schemas.microsoft.com/office/word/2006/wordml" xmlns:wps="http://schemas.microsoft.com/office/word/2010/wordprocessingShape" mc:Ignorable="w14 w15 w16se w16cid w16 w16cex w16sdtdh wp14">
   <w:p>
     <w:pPr>
       <w:pStyle w:val="Pidipagina"/>
@@ -15059,12 +15122,19 @@
     <w:pPr>
       <w:pStyle w:val="Pidipagina"/>
     </w:pPr>
+    <w:r>
+      <w:rPr>
+        <w:i/>
+        <w:iCs/>
+      </w:rPr>
+      <w:t>Scritto da Gabriel</w:t>
+    </w:r>
   </w:p>
 </w:ftr>
 </file>
 
 <file path=word/footnotes.xml><?xml version="1.0" encoding="utf-8"?>
-<w:footnotes xmlns:wpc="http://schemas.microsoft.com/office/word/2010/wordprocessingCanvas" xmlns:cx="http://schemas.microsoft.com/office/drawing/2014/chartex" xmlns:cx1="http://schemas.microsoft.com/office/drawing/2015/9/8/chartex" xmlns:cx2="http://schemas.microsoft.com/office/drawing/2015/10/21/chartex" xmlns:cx3="http://schemas.microsoft.com/office/drawing/2016/5/9/chartex" xmlns:cx4="http://schemas.microsoft.com/office/drawing/2016/5/10/chartex" xmlns:cx5="http://schemas.microsoft.com/office/drawing/2016/5/11/chartex" xmlns:cx6="http://schemas.microsoft.com/office/drawing/2016/5/12/chartex" xmlns:cx7="http://schemas.microsoft.com/office/drawing/2016/5/13/chartex" xmlns:cx8="http://schemas.microsoft.com/office/drawing/2016/5/14/chartex" xmlns:mc="http://schemas.openxmlformats.org/markup-compatibility/2006" xmlns:aink="http://schemas.microsoft.com/office/drawing/2016/ink" xmlns:am3d="http://schemas.microsoft.com/office/drawing/2017/model3d" xmlns:o="urn:schemas-microsoft-com:office:office" xmlns:r="http://schemas.openxmlformats.org/officeDocument/2006/relationships" xmlns:m="http://schemas.openxmlformats.org/officeDocument/2006/math" xmlns:v="urn:schemas-microsoft-com:vml" xmlns:wp14="http://schemas.microsoft.com/office/word/2010/wordprocessingDrawing" xmlns:wp="http://schemas.openxmlformats.org/drawingml/2006/wordprocessingDrawing" xmlns:w10="urn:schemas-microsoft-com:office:word" xmlns:w="http://schemas.openxmlformats.org/wordprocessingml/2006/main" xmlns:w14="http://schemas.microsoft.com/office/word/2010/wordml" xmlns:w15="http://schemas.microsoft.com/office/word/2012/wordml" xmlns:w16cex="http://schemas.microsoft.com/office/word/2018/wordml/cex" xmlns:w16cid="http://schemas.microsoft.com/office/word/2016/wordml/cid" xmlns:w16="http://schemas.microsoft.com/office/word/2018/wordml" xmlns:w16sdtdh="http://schemas.microsoft.com/office/word/2020/wordml/sdtdatahash" xmlns:w16se="http://schemas.microsoft.com/office/word/2015/wordml/symex" xmlns:wpg="http://schemas.microsoft.com/office/word/2010/wordprocessingGroup" xmlns:wpi="http://schemas.microsoft.com/office/word/2010/wordprocessingInk" xmlns:wne="http://schemas.microsoft.com/office/word/2006/wordml" xmlns:wps="http://schemas.microsoft.com/office/word/2010/wordprocessingShape" mc:Ignorable="w14 w15 w16se w16cid w16 w16cex w16sdtdh wp14">
+<w:footnotes xmlns:wpc="http://schemas.microsoft.com/office/word/2010/wordprocessingCanvas" xmlns:cx="http://schemas.microsoft.com/office/drawing/2014/chartex" xmlns:cx1="http://schemas.microsoft.com/office/drawing/2015/9/8/chartex" xmlns:cx2="http://schemas.microsoft.com/office/drawing/2015/10/21/chartex" xmlns:cx3="http://schemas.microsoft.com/office/drawing/2016/5/9/chartex" xmlns:cx4="http://schemas.microsoft.com/office/drawing/2016/5/10/chartex" xmlns:cx5="http://schemas.microsoft.com/office/drawing/2016/5/11/chartex" xmlns:cx6="http://schemas.microsoft.com/office/drawing/2016/5/12/chartex" xmlns:cx7="http://schemas.microsoft.com/office/drawing/2016/5/13/chartex" xmlns:cx8="http://schemas.microsoft.com/office/drawing/2016/5/14/chartex" xmlns:mc="http://schemas.openxmlformats.org/markup-compatibility/2006" xmlns:aink="http://schemas.microsoft.com/office/drawing/2016/ink" xmlns:am3d="http://schemas.microsoft.com/office/drawing/2017/model3d" xmlns:o="urn:schemas-microsoft-com:office:office" xmlns:oel="http://schemas.microsoft.com/office/2019/extlst" xmlns:r="http://schemas.openxmlformats.org/officeDocument/2006/relationships" xmlns:m="http://schemas.openxmlformats.org/officeDocument/2006/math" xmlns:v="urn:schemas-microsoft-com:vml" xmlns:wp14="http://schemas.microsoft.com/office/word/2010/wordprocessingDrawing" xmlns:wp="http://schemas.openxmlformats.org/drawingml/2006/wordprocessingDrawing" xmlns:w10="urn:schemas-microsoft-com:office:word" xmlns:w="http://schemas.openxmlformats.org/wordprocessingml/2006/main" xmlns:w14="http://schemas.microsoft.com/office/word/2010/wordml" xmlns:w15="http://schemas.microsoft.com/office/word/2012/wordml" xmlns:w16cex="http://schemas.microsoft.com/office/word/2018/wordml/cex" xmlns:w16cid="http://schemas.microsoft.com/office/word/2016/wordml/cid" xmlns:w16="http://schemas.microsoft.com/office/word/2018/wordml" xmlns:w16sdtdh="http://schemas.microsoft.com/office/word/2020/wordml/sdtdatahash" xmlns:w16se="http://schemas.microsoft.com/office/word/2015/wordml/symex" xmlns:wpg="http://schemas.microsoft.com/office/word/2010/wordprocessingGroup" xmlns:wpi="http://schemas.microsoft.com/office/word/2010/wordprocessingInk" xmlns:wne="http://schemas.microsoft.com/office/word/2006/wordml" xmlns:wps="http://schemas.microsoft.com/office/word/2010/wordprocessingShape" mc:Ignorable="w14 w15 w16se w16cid w16 w16cex w16sdtdh wp14">
   <w:footnote w:type="separator" w:id="-1">
     <w:p>
       <w:pPr>
@@ -15089,11 +15159,18 @@
 </file>
 
 <file path=word/header1.xml><?xml version="1.0" encoding="utf-8"?>
-<w:hdr xmlns:wpc="http://schemas.microsoft.com/office/word/2010/wordprocessingCanvas" xmlns:cx="http://schemas.microsoft.com/office/drawing/2014/chartex" xmlns:cx1="http://schemas.microsoft.com/office/drawing/2015/9/8/chartex" xmlns:cx2="http://schemas.microsoft.com/office/drawing/2015/10/21/chartex" xmlns:cx3="http://schemas.microsoft.com/office/drawing/2016/5/9/chartex" xmlns:cx4="http://schemas.microsoft.com/office/drawing/2016/5/10/chartex" xmlns:cx5="http://schemas.microsoft.com/office/drawing/2016/5/11/chartex" xmlns:cx6="http://schemas.microsoft.com/office/drawing/2016/5/12/chartex" xmlns:cx7="http://schemas.microsoft.com/office/drawing/2016/5/13/chartex" xmlns:cx8="http://schemas.microsoft.com/office/drawing/2016/5/14/chartex" xmlns:mc="http://schemas.openxmlformats.org/markup-compatibility/2006" xmlns:aink="http://schemas.microsoft.com/office/drawing/2016/ink" xmlns:am3d="http://schemas.microsoft.com/office/drawing/2017/model3d" xmlns:o="urn:schemas-microsoft-com:office:office" xmlns:r="http://schemas.openxmlformats.org/officeDocument/2006/relationships" xmlns:m="http://schemas.openxmlformats.org/officeDocument/2006/math" xmlns:v="urn:schemas-microsoft-com:vml" xmlns:wp14="http://schemas.microsoft.com/office/word/2010/wordprocessingDrawing" xmlns:wp="http://schemas.openxmlformats.org/drawingml/2006/wordprocessingDrawing" xmlns:w10="urn:schemas-microsoft-com:office:word" xmlns:w="http://schemas.openxmlformats.org/wordprocessingml/2006/main" xmlns:w14="http://schemas.microsoft.com/office/word/2010/wordml" xmlns:w15="http://schemas.microsoft.com/office/word/2012/wordml" xmlns:w16cex="http://schemas.microsoft.com/office/word/2018/wordml/cex" xmlns:w16cid="http://schemas.microsoft.com/office/word/2016/wordml/cid" xmlns:w16="http://schemas.microsoft.com/office/word/2018/wordml" xmlns:w16sdtdh="http://schemas.microsoft.com/office/word/2020/wordml/sdtdatahash" xmlns:w16se="http://schemas.microsoft.com/office/word/2015/wordml/symex" xmlns:wpg="http://schemas.microsoft.com/office/word/2010/wordprocessingGroup" xmlns:wpi="http://schemas.microsoft.com/office/word/2010/wordprocessingInk" xmlns:wne="http://schemas.microsoft.com/office/word/2006/wordml" xmlns:wps="http://schemas.microsoft.com/office/word/2010/wordprocessingShape" mc:Ignorable="w14 w15 w16se w16cid w16 w16cex w16sdtdh wp14">
+<w:hdr xmlns:wpc="http://schemas.microsoft.com/office/word/2010/wordprocessingCanvas" xmlns:cx="http://schemas.microsoft.com/office/drawing/2014/chartex" xmlns:cx1="http://schemas.microsoft.com/office/drawing/2015/9/8/chartex" xmlns:cx2="http://schemas.microsoft.com/office/drawing/2015/10/21/chartex" xmlns:cx3="http://schemas.microsoft.com/office/drawing/2016/5/9/chartex" xmlns:cx4="http://schemas.microsoft.com/office/drawing/2016/5/10/chartex" xmlns:cx5="http://schemas.microsoft.com/office/drawing/2016/5/11/chartex" xmlns:cx6="http://schemas.microsoft.com/office/drawing/2016/5/12/chartex" xmlns:cx7="http://schemas.microsoft.com/office/drawing/2016/5/13/chartex" xmlns:cx8="http://schemas.microsoft.com/office/drawing/2016/5/14/chartex" xmlns:mc="http://schemas.openxmlformats.org/markup-compatibility/2006" xmlns:aink="http://schemas.microsoft.com/office/drawing/2016/ink" xmlns:am3d="http://schemas.microsoft.com/office/drawing/2017/model3d" xmlns:o="urn:schemas-microsoft-com:office:office" xmlns:oel="http://schemas.microsoft.com/office/2019/extlst" xmlns:r="http://schemas.openxmlformats.org/officeDocument/2006/relationships" xmlns:m="http://schemas.openxmlformats.org/officeDocument/2006/math" xmlns:v="urn:schemas-microsoft-com:vml" xmlns:wp14="http://schemas.microsoft.com/office/word/2010/wordprocessingDrawing" xmlns:wp="http://schemas.openxmlformats.org/drawingml/2006/wordprocessingDrawing" xmlns:w10="urn:schemas-microsoft-com:office:word" xmlns:w="http://schemas.openxmlformats.org/wordprocessingml/2006/main" xmlns:w14="http://schemas.microsoft.com/office/word/2010/wordml" xmlns:w15="http://schemas.microsoft.com/office/word/2012/wordml" xmlns:w16cex="http://schemas.microsoft.com/office/word/2018/wordml/cex" xmlns:w16cid="http://schemas.microsoft.com/office/word/2016/wordml/cid" xmlns:w16="http://schemas.microsoft.com/office/word/2018/wordml" xmlns:w16sdtdh="http://schemas.microsoft.com/office/word/2020/wordml/sdtdatahash" xmlns:w16se="http://schemas.microsoft.com/office/word/2015/wordml/symex" xmlns:wpg="http://schemas.microsoft.com/office/word/2010/wordprocessingGroup" xmlns:wpi="http://schemas.microsoft.com/office/word/2010/wordprocessingInk" xmlns:wne="http://schemas.microsoft.com/office/word/2006/wordml" xmlns:wps="http://schemas.microsoft.com/office/word/2010/wordprocessingShape" mc:Ignorable="w14 w15 w16se w16cid w16 w16cex w16sdtdh wp14">
   <w:p>
     <w:pPr>
       <w:pStyle w:val="Intestazione"/>
     </w:pPr>
+    <w:r>
+      <w:rPr>
+        <w:i/>
+        <w:iCs/>
+      </w:rPr>
+      <w:t>Reti semplici (per davvero)</w:t>
+    </w:r>
     <w:r>
       <w:softHyphen/>
     </w:r>
@@ -15102,7 +15179,7 @@
 </file>
 
 <file path=word/numbering.xml><?xml version="1.0" encoding="utf-8"?>
-<w:numbering xmlns:wpc="http://schemas.microsoft.com/office/word/2010/wordprocessingCanvas" xmlns:cx="http://schemas.microsoft.com/office/drawing/2014/chartex" xmlns:cx1="http://schemas.microsoft.com/office/drawing/2015/9/8/chartex" xmlns:cx2="http://schemas.microsoft.com/office/drawing/2015/10/21/chartex" xmlns:cx3="http://schemas.microsoft.com/office/drawing/2016/5/9/chartex" xmlns:cx4="http://schemas.microsoft.com/office/drawing/2016/5/10/chartex" xmlns:cx5="http://schemas.microsoft.com/office/drawing/2016/5/11/chartex" xmlns:cx6="http://schemas.microsoft.com/office/drawing/2016/5/12/chartex" xmlns:cx7="http://schemas.microsoft.com/office/drawing/2016/5/13/chartex" xmlns:cx8="http://schemas.microsoft.com/office/drawing/2016/5/14/chartex" xmlns:mc="http://schemas.openxmlformats.org/markup-compatibility/2006" xmlns:aink="http://schemas.microsoft.com/office/drawing/2016/ink" xmlns:am3d="http://schemas.microsoft.com/office/drawing/2017/model3d" xmlns:o="urn:schemas-microsoft-com:office:office" xmlns:r="http://schemas.openxmlformats.org/officeDocument/2006/relationships" xmlns:m="http://schemas.openxmlformats.org/officeDocument/2006/math" xmlns:v="urn:schemas-microsoft-com:vml" xmlns:wp14="http://schemas.microsoft.com/office/word/2010/wordprocessingDrawing" xmlns:wp="http://schemas.openxmlformats.org/drawingml/2006/wordprocessingDrawing" xmlns:w10="urn:schemas-microsoft-com:office:word" xmlns:w="http://schemas.openxmlformats.org/wordprocessingml/2006/main" xmlns:w14="http://schemas.microsoft.com/office/word/2010/wordml" xmlns:w15="http://schemas.microsoft.com/office/word/2012/wordml" xmlns:w16cex="http://schemas.microsoft.com/office/word/2018/wordml/cex" xmlns:w16cid="http://schemas.microsoft.com/office/word/2016/wordml/cid" xmlns:w16="http://schemas.microsoft.com/office/word/2018/wordml" xmlns:w16sdtdh="http://schemas.microsoft.com/office/word/2020/wordml/sdtdatahash" xmlns:w16se="http://schemas.microsoft.com/office/word/2015/wordml/symex" xmlns:wpg="http://schemas.microsoft.com/office/word/2010/wordprocessingGroup" xmlns:wpi="http://schemas.microsoft.com/office/word/2010/wordprocessingInk" xmlns:wne="http://schemas.microsoft.com/office/word/2006/wordml" xmlns:wps="http://schemas.microsoft.com/office/word/2010/wordprocessingShape" mc:Ignorable="w14 w15 w16se w16cid w16 w16cex w16sdtdh wp14">
+<w:numbering xmlns:wpc="http://schemas.microsoft.com/office/word/2010/wordprocessingCanvas" xmlns:cx="http://schemas.microsoft.com/office/drawing/2014/chartex" xmlns:cx1="http://schemas.microsoft.com/office/drawing/2015/9/8/chartex" xmlns:cx2="http://schemas.microsoft.com/office/drawing/2015/10/21/chartex" xmlns:cx3="http://schemas.microsoft.com/office/drawing/2016/5/9/chartex" xmlns:cx4="http://schemas.microsoft.com/office/drawing/2016/5/10/chartex" xmlns:cx5="http://schemas.microsoft.com/office/drawing/2016/5/11/chartex" xmlns:cx6="http://schemas.microsoft.com/office/drawing/2016/5/12/chartex" xmlns:cx7="http://schemas.microsoft.com/office/drawing/2016/5/13/chartex" xmlns:cx8="http://schemas.microsoft.com/office/drawing/2016/5/14/chartex" xmlns:mc="http://schemas.openxmlformats.org/markup-compatibility/2006" xmlns:aink="http://schemas.microsoft.com/office/drawing/2016/ink" xmlns:am3d="http://schemas.microsoft.com/office/drawing/2017/model3d" xmlns:o="urn:schemas-microsoft-com:office:office" xmlns:oel="http://schemas.microsoft.com/office/2019/extlst" xmlns:r="http://schemas.openxmlformats.org/officeDocument/2006/relationships" xmlns:m="http://schemas.openxmlformats.org/officeDocument/2006/math" xmlns:v="urn:schemas-microsoft-com:vml" xmlns:wp14="http://schemas.microsoft.com/office/word/2010/wordprocessingDrawing" xmlns:wp="http://schemas.openxmlformats.org/drawingml/2006/wordprocessingDrawing" xmlns:w10="urn:schemas-microsoft-com:office:word" xmlns:w="http://schemas.openxmlformats.org/wordprocessingml/2006/main" xmlns:w14="http://schemas.microsoft.com/office/word/2010/wordml" xmlns:w15="http://schemas.microsoft.com/office/word/2012/wordml" xmlns:w16cex="http://schemas.microsoft.com/office/word/2018/wordml/cex" xmlns:w16cid="http://schemas.microsoft.com/office/word/2016/wordml/cid" xmlns:w16="http://schemas.microsoft.com/office/word/2018/wordml" xmlns:w16sdtdh="http://schemas.microsoft.com/office/word/2020/wordml/sdtdatahash" xmlns:w16se="http://schemas.microsoft.com/office/word/2015/wordml/symex" xmlns:wpg="http://schemas.microsoft.com/office/word/2010/wordprocessingGroup" xmlns:wpi="http://schemas.microsoft.com/office/word/2010/wordprocessingInk" xmlns:wne="http://schemas.microsoft.com/office/word/2006/wordml" xmlns:wps="http://schemas.microsoft.com/office/word/2010/wordprocessingShape" mc:Ignorable="w14 w15 w16se w16cid w16 w16cex w16sdtdh wp14">
   <w:abstractNum w:abstractNumId="0" w15:restartNumberingAfterBreak="0">
     <w:nsid w:val="41483531"/>
     <w:multiLevelType w:val="hybridMultilevel"/>
@@ -15215,7 +15292,7 @@
       </w:rPr>
     </w:lvl>
   </w:abstractNum>
-  <w:num w:numId="1">
+  <w:num w:numId="1" w16cid:durableId="1426150779">
     <w:abstractNumId w:val="0"/>
   </w:num>
 </w:numbering>

</xml_diff>